<commit_message>
Corrige un error en 05-06
Los indicadores aparecían intercambiados!!!
</commit_message>
<xml_diff>
--- a/doc/Vivienda.docx
+++ b/doc/Vivienda.docx
@@ -19644,7 +19644,7 @@
           <w:szCs w:val="24"/>
           <w:bdr w:val="nil"/>
         </w:rPr>
-        <w:t xml:space="preserve"> muestra el porcentaje de ocupados del sector que están (a) subempleados y (b) trabajando horas excesivas, según categoría ocupacional, para dos años en particular: 2010 y 2016. Como se puede apreciar, durante 2016, los indicadores sectoriales se comportaron de manera muy distinta a los nacionales. Por ejemplo, mientras un 10% de los asalariados del país trabaja horas excesiva</w:t>
+        <w:t xml:space="preserve"> muestra el porcentaje de ocupados del sector que están (a) subempleados y (b) trabajando horas excesivas, según categoría ocupacional, para dos años en particular: 2010 y 2016. Como se puede apreciar, durante 2016, </w:t>
       </w:r>
       <w:r>
         <w:rPr>
@@ -19653,7 +19653,7 @@
           <w:szCs w:val="24"/>
           <w:bdr w:val="nil"/>
         </w:rPr>
-        <w:t>s</w:t>
+        <w:t>el indicador de horas se comportó de manera similar al nacional, pero no así el indicador de subempleo</w:t>
       </w:r>
       <w:bookmarkStart w:id="4" w:name="_GoBack"/>
       <w:bookmarkEnd w:id="4"/>
@@ -19664,7 +19664,7 @@
           <w:szCs w:val="24"/>
           <w:bdr w:val="nil"/>
         </w:rPr>
-        <w:t xml:space="preserve">, entre los asalariados del sector, esta cifra se eleva a 38%. </w:t>
+        <w:t xml:space="preserve">. Por ejemplo, mientras un </w:t>
       </w:r>
       <w:r>
         <w:rPr>
@@ -19673,8 +19673,62 @@
           <w:szCs w:val="24"/>
           <w:bdr w:val="nil"/>
         </w:rPr>
+        <w:t>4</w:t>
+      </w:r>
+      <w:r>
+        <w:rPr>
+          <w:rFonts w:ascii="Times New Roman" w:eastAsia="Arial Unicode MS" w:hAnsi="Times New Roman" w:cs="Times New Roman"/>
+          <w:sz w:val="24"/>
+          <w:szCs w:val="24"/>
+          <w:bdr w:val="nil"/>
+        </w:rPr>
+        <w:t>% de los asalariados del país trabaja horas excesiva</w:t>
+      </w:r>
+      <w:r>
+        <w:rPr>
+          <w:rFonts w:ascii="Times New Roman" w:eastAsia="Arial Unicode MS" w:hAnsi="Times New Roman" w:cs="Times New Roman"/>
+          <w:sz w:val="24"/>
+          <w:szCs w:val="24"/>
+          <w:bdr w:val="nil"/>
+        </w:rPr>
+        <w:t>s</w:t>
+      </w:r>
+      <w:r>
+        <w:rPr>
+          <w:rFonts w:ascii="Times New Roman" w:eastAsia="Arial Unicode MS" w:hAnsi="Times New Roman" w:cs="Times New Roman"/>
+          <w:sz w:val="24"/>
+          <w:szCs w:val="24"/>
+          <w:bdr w:val="nil"/>
+        </w:rPr>
+        <w:t xml:space="preserve">, entre los asalariados del sector, esta cifra se </w:t>
+      </w:r>
+      <w:r>
+        <w:rPr>
+          <w:rFonts w:ascii="Times New Roman" w:eastAsia="Arial Unicode MS" w:hAnsi="Times New Roman" w:cs="Times New Roman"/>
+          <w:sz w:val="24"/>
+          <w:szCs w:val="24"/>
+          <w:bdr w:val="nil"/>
+        </w:rPr>
         <w:lastRenderedPageBreak/>
-        <w:t>Asimismo, mientras un 4% de los asalariados del país trabaja horas excesiva, entre los asalariados del sector, el subempleo es casi inexistente. Las cifras sectoriales también difieren de las nacionales entre los trabajadores por cuenta propia, pero estas cifras deben ser vistas con cautela (en especial las de 2016) pues están sujetas a una alta variabilidad muestral.</w:t>
+        <w:t>eleva a 38%. Asimismo, mientras un 4% de los asalariados del país trabaja horas excesiva</w:t>
+      </w:r>
+      <w:r>
+        <w:rPr>
+          <w:rFonts w:ascii="Times New Roman" w:eastAsia="Arial Unicode MS" w:hAnsi="Times New Roman" w:cs="Times New Roman"/>
+          <w:sz w:val="24"/>
+          <w:szCs w:val="24"/>
+          <w:bdr w:val="nil"/>
+        </w:rPr>
+        <w:t>s</w:t>
+      </w:r>
+      <w:r>
+        <w:rPr>
+          <w:rFonts w:ascii="Times New Roman" w:eastAsia="Arial Unicode MS" w:hAnsi="Times New Roman" w:cs="Times New Roman"/>
+          <w:sz w:val="24"/>
+          <w:szCs w:val="24"/>
+          <w:bdr w:val="nil"/>
+        </w:rPr>
+        <w:t>, entre los asalariados del sector, el subempleo es casi inexistente. Las cifras sectoriales también difieren de las nacionales entre los trabajadores por cuenta propia, pero estas cifras deben ser vistas con cautela (en especial las de 2016) pues están sujetas a una alta variabilidad muestral.</w:t>
       </w:r>
     </w:p>
     <w:p>
@@ -28507,6 +28561,7 @@
                 <w:szCs w:val="20"/>
                 <w:lang w:eastAsia="es-CL"/>
               </w:rPr>
+              <w:lastRenderedPageBreak/>
               <w:t>Operadores de instalaciones y máquinas y montadores</w:t>
             </w:r>
           </w:p>
@@ -29163,7 +29218,6 @@
                 <w:szCs w:val="20"/>
                 <w:lang w:eastAsia="es-CL"/>
               </w:rPr>
-              <w:lastRenderedPageBreak/>
               <w:t>Sector</w:t>
             </w:r>
           </w:p>
@@ -34866,6 +34920,7 @@
                 <w:rFonts w:ascii="Times New Roman" w:eastAsia="Times New Roman" w:hAnsi="Times New Roman" w:cs="Times New Roman"/>
                 <w:lang w:eastAsia="es-CL"/>
               </w:rPr>
+              <w:lastRenderedPageBreak/>
               <w:t>L</w:t>
             </w:r>
             <w:r>
@@ -35295,6 +35350,7 @@
         <w:docPartUnique/>
       </w:docPartObj>
     </w:sdtPr>
+    <w:sdtEndPr/>
     <w:sdtContent>
       <w:p>
         <w:pPr>
@@ -35341,6 +35397,7 @@
         <w:docPartUnique/>
       </w:docPartObj>
     </w:sdtPr>
+    <w:sdtEndPr/>
     <w:sdtContent>
       <w:p>
         <w:pPr>
@@ -37184,7 +37241,7 @@
 </file>
 
 <file path=customXml/itemProps1.xml><?xml version="1.0" encoding="utf-8"?>
-<ds:datastoreItem xmlns:ds="http://schemas.openxmlformats.org/officeDocument/2006/customXml" ds:itemID="{B7BA75B1-3D7E-400D-A17F-FACAB9F8310B}">
+<ds:datastoreItem xmlns:ds="http://schemas.openxmlformats.org/officeDocument/2006/customXml" ds:itemID="{9E1C62F0-EF4B-42E2-AAC3-11D599D50483}">
   <ds:schemaRefs>
     <ds:schemaRef ds:uri="http://schemas.openxmlformats.org/officeDocument/2006/bibliography"/>
   </ds:schemaRefs>

</xml_diff>